<commit_message>
Added PDF version of Test Report
Added PDF version of Test Report
</commit_message>
<xml_diff>
--- a/DOCUMENTATION!/Test Report/Test Report.docx
+++ b/DOCUMENTATION!/Test Report/Test Report.docx
@@ -2,6 +2,8 @@
 <file path=word/document.xml><?xml version="1.0" encoding="utf-8"?>
 <w:document xmlns:wpc="http://schemas.microsoft.com/office/word/2010/wordprocessingCanvas" xmlns:mc="http://schemas.openxmlformats.org/markup-compatibility/2006" xmlns:o="urn:schemas-microsoft-com:office:office" xmlns:r="http://schemas.openxmlformats.org/officeDocument/2006/relationships" xmlns:m="http://schemas.openxmlformats.org/officeDocument/2006/math" xmlns:v="urn:schemas-microsoft-com:vml" xmlns:wp14="http://schemas.microsoft.com/office/word/2010/wordprocessingDrawing" xmlns:wp="http://schemas.openxmlformats.org/drawingml/2006/wordprocessingDrawing" xmlns:w10="urn:schemas-microsoft-com:office:word" xmlns:w="http://schemas.openxmlformats.org/wordprocessingml/2006/main" xmlns:w14="http://schemas.microsoft.com/office/word/2010/wordml" xmlns:wpg="http://schemas.microsoft.com/office/word/2010/wordprocessingGroup" xmlns:wpi="http://schemas.microsoft.com/office/word/2010/wordprocessingInk" xmlns:wne="http://schemas.microsoft.com/office/word/2006/wordml" xmlns:wps="http://schemas.microsoft.com/office/word/2010/wordprocessingShape" mc:Ignorable="w14 wp14">
   <w:body>
+    <w:bookmarkStart w:id="0" w:name="_GoBack" w:displacedByCustomXml="next"/>
+    <w:bookmarkEnd w:id="0" w:displacedByCustomXml="next"/>
     <w:sdt>
       <w:sdtPr>
         <w:rPr>
@@ -82,16 +84,9 @@
                         <w:rFonts w:asciiTheme="majorHAnsi" w:eastAsiaTheme="majorEastAsia" w:hAnsiTheme="majorHAnsi" w:cstheme="majorBidi"/>
                         <w:sz w:val="76"/>
                         <w:szCs w:val="72"/>
+                        <w:lang w:val="en-GB"/>
                       </w:rPr>
                       <w:t>Group Project Reserve Plant Species</w:t>
-                    </w:r>
-                    <w:r>
-                      <w:rPr>
-                        <w:rFonts w:asciiTheme="majorHAnsi" w:eastAsiaTheme="majorEastAsia" w:hAnsiTheme="majorHAnsi" w:cstheme="majorBidi"/>
-                        <w:sz w:val="76"/>
-                        <w:szCs w:val="72"/>
-                      </w:rPr>
-                      <w:t xml:space="preserve"> </w:t>
                     </w:r>
                   </w:sdtContent>
                 </w:sdt>
@@ -211,9 +206,6 @@
               <w:sdtPr>
                 <w:alias w:val="Abstract"/>
                 <w:id w:val="276713183"/>
-                <w:placeholder>
-                  <w:docPart w:val="6C8CFD278C9347B584543D353C521E5C"/>
-                </w:placeholder>
                 <w:dataBinding w:prefixMappings="xmlns:ns0='http://schemas.microsoft.com/office/2006/coverPageProps'" w:xpath="/ns0:CoverPageProperties[1]/ns0:Abstract[1]" w:storeItemID="{55AF091B-3C7A-41E3-B477-F2FDAA23CFDA}"/>
                 <w:text/>
               </w:sdtPr>
@@ -3626,8 +3618,6 @@
             </w:r>
           </w:p>
         </w:tc>
-        <w:bookmarkStart w:id="0" w:name="_GoBack"/>
-        <w:bookmarkEnd w:id="0"/>
       </w:tr>
       <w:tr>
         <w:tc>
@@ -5412,7 +5402,7 @@
                 <w:bCs/>
                 <w:noProof/>
               </w:rPr>
-              <w:t>1</w:t>
+              <w:t>11</w:t>
             </w:r>
             <w:r>
               <w:rPr>
@@ -6764,6 +6754,7 @@
     <w:rsid w:val="005773B3"/>
     <w:rsid w:val="007A291D"/>
     <w:rsid w:val="00906286"/>
+    <w:rsid w:val="00CF2E0A"/>
     <w:rsid w:val="00D92C88"/>
   </w:rsids>
   <m:mathPr>
@@ -7522,7 +7513,7 @@
 </file>
 
 <file path=customXml/itemProps2.xml><?xml version="1.0" encoding="utf-8"?>
-<ds:datastoreItem xmlns:ds="http://schemas.openxmlformats.org/officeDocument/2006/customXml" ds:itemID="{290A5343-68D3-4E0F-A8B3-DA69165E8B51}">
+<ds:datastoreItem xmlns:ds="http://schemas.openxmlformats.org/officeDocument/2006/customXml" ds:itemID="{3FEB6CDD-6506-425B-8A2D-C5DA69130B1D}">
   <ds:schemaRefs>
     <ds:schemaRef ds:uri="http://schemas.openxmlformats.org/officeDocument/2006/bibliography"/>
   </ds:schemaRefs>

</xml_diff>